<commit_message>
update description of the database
</commit_message>
<xml_diff>
--- a/Description of the database.docx
+++ b/Description of the database.docx
@@ -48,8 +48,6 @@
       <w:r>
         <w:t>.</w:t>
       </w:r>
-      <w:bookmarkStart w:id="0" w:name="_GoBack"/>
-      <w:bookmarkEnd w:id="0"/>
     </w:p>
     <w:p>
       <w:pPr>
@@ -245,6 +243,41 @@
       </w:r>
       <w:r>
         <w:t>'s information</w:t>
+      </w:r>
+    </w:p>
+    <w:p>
+      <w:pPr>
+        <w:pStyle w:val="ListParagraph"/>
+        <w:numPr>
+          <w:ilvl w:val="0"/>
+          <w:numId w:val="1"/>
+        </w:numPr>
+      </w:pPr>
+      <w:bookmarkStart w:id="0" w:name="_GoBack"/>
+      <w:bookmarkEnd w:id="0"/>
+      <w:r>
+        <w:rPr>
+          <w:u w:val="single"/>
+        </w:rPr>
+        <w:t>Result</w:t>
+      </w:r>
+      <w:r>
+        <w:t>:</w:t>
+      </w:r>
+      <w:r>
+        <w:t xml:space="preserve"> Contains data about </w:t>
+      </w:r>
+      <w:r>
+        <w:rPr>
+          <w:rFonts w:ascii="Times" w:hAnsi="Times" w:cs="Times"/>
+        </w:rPr>
+        <w:t>results at the end of semester</w:t>
+      </w:r>
+      <w:r>
+        <w:rPr>
+          <w:rFonts w:ascii="Times" w:hAnsi="Times" w:cs="Times"/>
+        </w:rPr>
+        <w:t xml:space="preserve"> of student</w:t>
       </w:r>
     </w:p>
     <w:p>

</xml_diff>